<commit_message>
further edits to designchanges
</commit_message>
<xml_diff>
--- a/Design-Criticisms.docx
+++ b/Design-Criticisms.docx
@@ -4,18 +4,32 @@
   <w:body>
     <w:p>
       <w:pPr>
-        <w:rPr>
-          <w:b/>
+        <w:jc w:val="center"/>
+        <w:rPr>
+          <w:sz w:val="32"/>
+        </w:rPr>
+      </w:pPr>
+    </w:p>
+    <w:p>
+      <w:pPr>
+        <w:jc w:val="center"/>
+        <w:rPr>
+          <w:sz w:val="32"/>
+        </w:rPr>
+      </w:pPr>
+      <w:r>
+        <w:rPr>
+          <w:sz w:val="32"/>
+        </w:rPr>
+        <w:t>Analysis of Existing Simulation</w:t>
+      </w:r>
+    </w:p>
+    <w:p>
+      <w:pPr>
+        <w:rPr>
           <w:sz w:val="24"/>
         </w:rPr>
       </w:pPr>
-      <w:r>
-        <w:rPr>
-          <w:b/>
-          <w:sz w:val="24"/>
-        </w:rPr>
-        <w:t>Design Criticisms:</w:t>
-      </w:r>
     </w:p>
     <w:p>
       <w:pPr>
@@ -116,7 +130,7 @@
                     </pic:cNvPicPr>
                   </pic:nvPicPr>
                   <pic:blipFill>
-                    <a:blip r:embed="rId5">
+                    <a:blip r:embed="rId7">
                       <a:extLst>
                         <a:ext uri="{28A0092B-C50C-407E-A947-70E740481C1C}">
                           <a14:useLocalDpi xmlns:a14="http://schemas.microsoft.com/office/drawing/2010/main" val="0"/>
@@ -203,30 +217,6 @@
           <w:noProof/>
         </w:rPr>
       </w:pPr>
-    </w:p>
-    <w:p>
-      <w:pPr>
-        <w:rPr>
-          <w:i/>
-          <w:noProof/>
-        </w:rPr>
-      </w:pPr>
-    </w:p>
-    <w:p>
-      <w:pPr>
-        <w:rPr>
-          <w:i/>
-          <w:noProof/>
-        </w:rPr>
-      </w:pPr>
-    </w:p>
-    <w:p>
-      <w:pPr>
-        <w:rPr>
-          <w:i/>
-          <w:noProof/>
-        </w:rPr>
-      </w:pPr>
       <w:r>
         <w:rPr>
           <w:i/>
@@ -244,9 +234,9 @@
           <w:sz w:val="24"/>
         </w:rPr>
         <w:drawing>
-          <wp:inline distT="0" distB="0" distL="0" distR="0" wp14:anchorId="395FF0B7" wp14:editId="2F4A476A">
-            <wp:extent cx="5730240" cy="5987083"/>
-            <wp:effectExtent l="0" t="0" r="3810" b="0"/>
+          <wp:inline distT="0" distB="0" distL="0" distR="0" wp14:anchorId="395FF0B7" wp14:editId="793576F6">
+            <wp:extent cx="5181600" cy="5413852"/>
+            <wp:effectExtent l="0" t="0" r="0" b="0"/>
             <wp:docPr id="2" name="Picture 2"/>
             <wp:cNvGraphicFramePr>
               <a:graphicFrameLocks xmlns:a="http://schemas.openxmlformats.org/drawingml/2006/main" noChangeAspect="1"/>
@@ -261,7 +251,7 @@
                     </pic:cNvPicPr>
                   </pic:nvPicPr>
                   <pic:blipFill>
-                    <a:blip r:embed="rId6">
+                    <a:blip r:embed="rId8">
                       <a:extLst>
                         <a:ext uri="{28A0092B-C50C-407E-A947-70E740481C1C}">
                           <a14:useLocalDpi xmlns:a14="http://schemas.microsoft.com/office/drawing/2010/main" val="0"/>
@@ -276,7 +266,7 @@
                   <pic:spPr bwMode="auto">
                     <a:xfrm>
                       <a:off x="0" y="0"/>
-                      <a:ext cx="5782494" cy="6041679"/>
+                      <a:ext cx="5234471" cy="5469093"/>
                     </a:xfrm>
                     <a:prstGeom prst="rect">
                       <a:avLst/>
@@ -308,18 +298,15 @@
         <w:t>2</w:t>
       </w:r>
       <w:r>
-        <w:t xml:space="preserve">. MailGenerator contains a pointer to MailPool, which reduces cohesion and increases the representational gap for how the system should intuitively work. MailGenerator should intuitively do one thing: generate mail. The existing solution requires simulation to call a method in MailGenerator to directly add the mail to MailPool and call the addToPool method. This reduces cohesion because it gives MailGenerator a responsibility it should not have. Our solution to this is to de-couple MailGenerator and MailPool so that MailGenerator only generates a HashMap of mail. Our system then employs the Simulation class to provide indirection by generating the time ordered mail set from MailGenerator and adding mail to MailPool with each step of time. This is better delegation because Simulation is about directing the time order actions of the various components of the system, and this is one of those actions. If we wanted to have, for instance, multiple MailGenerators </w:t>
-      </w:r>
-      <w:r>
+        <w:t>. MailGenerator contains a pointer to MailPool, which reduces cohesion and increases the representational gap for how the system should intuitively work. MailGenerator should intuitively do one thing: generate mail. The existing solution requires simulation to call a method in MailGenerator to directly add the mail to MailPool and call the addToPool method. This reduces cohesion because it gives MailGenerator a responsibility it should not have. Our solution to this is to de-couple MailGenerator and MailPool so that MailGenerator only generates a HashMap of mail. Our system then employs the Simulation class to provide indirection by generating the time ordered mail set from MailGenerator and adding mail to MailPool with each step of time. This is better delegation because Simulation is about directing the time order actions of the various components of the system, and this is one of those actions. If we wanted to have, for instance, multiple MailGenerators and/ or AutoMail systems, the existing solution would not work. Since the specification is simple in this regard it is appropriate to assign Simulation this task of indirection.</w:t>
+      </w:r>
+    </w:p>
+    <w:p>
+      <w:r>
+        <w:rPr>
+          <w:noProof/>
+        </w:rPr>
         <w:lastRenderedPageBreak/>
-        <w:t>and/ or AutoMail systems, the existing solution would not work. Since the specification is simple in this regard it is appropriate to assign Simulation this task of indirection.</w:t>
-      </w:r>
-    </w:p>
-    <w:p>
-      <w:r>
-        <w:rPr>
-          <w:noProof/>
-        </w:rPr>
         <w:drawing>
           <wp:inline distT="0" distB="0" distL="0" distR="0" wp14:anchorId="61A45D40" wp14:editId="5B18201D">
             <wp:extent cx="5547360" cy="2903220"/>
@@ -338,7 +325,7 @@
                     </pic:cNvPicPr>
                   </pic:nvPicPr>
                   <pic:blipFill>
-                    <a:blip r:embed="rId7">
+                    <a:blip r:embed="rId9">
                       <a:extLst>
                         <a:ext uri="{28A0092B-C50C-407E-A947-70E740481C1C}">
                           <a14:useLocalDpi xmlns:a14="http://schemas.microsoft.com/office/drawing/2010/main" val="0"/>
@@ -527,40 +514,40 @@
         <w:rPr>
           <w:i/>
         </w:rPr>
+        <w:t xml:space="preserve">New design with </w:t>
+      </w:r>
+      <w:r>
+        <w:rPr>
+          <w:i/>
+        </w:rPr>
+        <w:t>I</w:t>
+      </w:r>
+      <w:r>
+        <w:rPr>
+          <w:i/>
+        </w:rPr>
+        <w:t>MasterPool</w:t>
+      </w:r>
+      <w:r>
+        <w:rPr>
+          <w:i/>
+        </w:rPr>
+        <w:t xml:space="preserve"> adding indirection to facilitate multiple mail pools</w:t>
+      </w:r>
+    </w:p>
+    <w:p>
+      <w:pPr>
+        <w:rPr>
+          <w:noProof/>
+        </w:rPr>
+      </w:pPr>
+    </w:p>
+    <w:p>
+      <w:r>
+        <w:rPr>
+          <w:noProof/>
+        </w:rPr>
         <w:lastRenderedPageBreak/>
-        <w:t xml:space="preserve">New design with </w:t>
-      </w:r>
-      <w:r>
-        <w:rPr>
-          <w:i/>
-        </w:rPr>
-        <w:t>I</w:t>
-      </w:r>
-      <w:r>
-        <w:rPr>
-          <w:i/>
-        </w:rPr>
-        <w:t>MasterPool</w:t>
-      </w:r>
-      <w:r>
-        <w:rPr>
-          <w:i/>
-        </w:rPr>
-        <w:t xml:space="preserve"> adding indirection to facilitate multiple mail pools</w:t>
-      </w:r>
-    </w:p>
-    <w:p>
-      <w:pPr>
-        <w:rPr>
-          <w:noProof/>
-        </w:rPr>
-      </w:pPr>
-    </w:p>
-    <w:p>
-      <w:r>
-        <w:rPr>
-          <w:noProof/>
-        </w:rPr>
         <w:drawing>
           <wp:inline distT="0" distB="0" distL="0" distR="0" wp14:anchorId="68153930" wp14:editId="0A8BC676">
             <wp:extent cx="5731510" cy="5825261"/>
@@ -579,7 +566,7 @@
                     </pic:cNvPicPr>
                   </pic:nvPicPr>
                   <pic:blipFill>
-                    <a:blip r:embed="rId8">
+                    <a:blip r:embed="rId10">
                       <a:extLst>
                         <a:ext uri="{28A0092B-C50C-407E-A947-70E740481C1C}">
                           <a14:useLocalDpi xmlns:a14="http://schemas.microsoft.com/office/drawing/2010/main" val="0"/>
@@ -709,93 +696,126 @@
       <w:r>
         <w:t xml:space="preserve"> object</w:t>
       </w:r>
+      <w:r>
+        <w:t>.</w:t>
+      </w:r>
+    </w:p>
+    <w:p/>
+    <w:p/>
+    <w:p>
+      <w:pPr>
+        <w:rPr>
+          <w:b/>
+          <w:sz w:val="24"/>
+        </w:rPr>
+      </w:pPr>
+      <w:r>
+        <w:rPr>
+          <w:b/>
+          <w:sz w:val="24"/>
+        </w:rPr>
+        <w:lastRenderedPageBreak/>
+        <w:t>Appendix</w:t>
+      </w:r>
+    </w:p>
+    <w:p>
+      <w:pPr>
+        <w:rPr>
+          <w:b/>
+        </w:rPr>
+      </w:pPr>
+      <w:r>
+        <w:rPr>
+          <w:b/>
+        </w:rPr>
+        <w:t xml:space="preserve">Other </w:t>
+      </w:r>
+      <w:r>
+        <w:rPr>
+          <w:b/>
+        </w:rPr>
+        <w:t>issues and changes</w:t>
+      </w:r>
+    </w:p>
+    <w:p>
+      <w:r>
+        <w:t xml:space="preserve">We added </w:t>
+      </w:r>
+      <w:r>
+        <w:t xml:space="preserve">a </w:t>
+      </w:r>
+      <w:r>
+        <w:t xml:space="preserve">createRobot method to </w:t>
+      </w:r>
+      <w:r>
+        <w:t>A</w:t>
+      </w:r>
+      <w:r>
+        <w:t>utomail which takes a robot type tag to create a robot. Reduces repeat code during robot creation. Also</w:t>
+      </w:r>
+      <w:r>
+        <w:t>,</w:t>
+      </w:r>
+      <w:r>
+        <w:t xml:space="preserve"> </w:t>
+      </w:r>
+      <w:r>
+        <w:t xml:space="preserve">it is </w:t>
+      </w:r>
+      <w:r>
+        <w:t>clearer, using definitive robot name tags rather than boolean for strong.</w:t>
+      </w:r>
+    </w:p>
+    <w:p>
+      <w:r>
+        <w:t xml:space="preserve">Variables robot1 and robot2 in Automail </w:t>
+      </w:r>
+      <w:r>
+        <w:t>are not conducive for simulations with more than 2 robots. Although not a currently required functionality, replacing the two variables with a list of robots a</w:t>
+      </w:r>
+      <w:r>
+        <w:t xml:space="preserve">llows for greater flexibility and extendibility, being able to take input of more than just the required 2 </w:t>
+      </w:r>
+      <w:r>
+        <w:t>robots and</w:t>
+      </w:r>
+      <w:r>
+        <w:t xml:space="preserve"> simplifies procedures such as notifying robots of priority mailItems (can run one function which notifies all robots). </w:t>
+      </w:r>
+    </w:p>
+    <w:p>
+      <w:r>
+        <w:t xml:space="preserve">ReportDelivery static class in simulation </w:t>
+      </w:r>
+      <w:r>
+        <w:t>changed to</w:t>
+      </w:r>
+      <w:r>
+        <w:t xml:space="preserve"> a static method instead</w:t>
+      </w:r>
+      <w:r>
+        <w:t>, removing the requirement for an argument passed into Automail the into the Robot objects within</w:t>
+      </w:r>
+      <w:r>
+        <w:t xml:space="preserve">. </w:t>
+      </w:r>
+      <w:r>
+        <w:t xml:space="preserve">Removal of interface reduces protection against variation </w:t>
+      </w:r>
+      <w:r>
+        <w:t>but the expected variation in Simulation</w:t>
+      </w:r>
+      <w:r>
+        <w:t xml:space="preserve"> is</w:t>
+      </w:r>
       <w:bookmarkStart w:id="0" w:name="_GoBack"/>
       <w:bookmarkEnd w:id="0"/>
       <w:r>
-        <w:t>.</w:t>
-      </w:r>
-    </w:p>
-    <w:p/>
-    <w:p>
-      <w:pPr>
-        <w:rPr>
-          <w:b/>
-          <w:sz w:val="24"/>
-        </w:rPr>
-      </w:pPr>
-      <w:r>
-        <w:rPr>
-          <w:b/>
-          <w:sz w:val="24"/>
-        </w:rPr>
-        <w:t>Appendix</w:t>
-      </w:r>
-    </w:p>
-    <w:p>
-      <w:pPr>
-        <w:rPr>
-          <w:b/>
-        </w:rPr>
-      </w:pPr>
-      <w:r>
-        <w:rPr>
-          <w:b/>
-        </w:rPr>
-        <w:t>Other changes that were made:</w:t>
-      </w:r>
-    </w:p>
-    <w:p>
-      <w:r>
-        <w:t xml:space="preserve">We added </w:t>
-      </w:r>
-      <w:r>
-        <w:t xml:space="preserve">a </w:t>
-      </w:r>
-      <w:r>
-        <w:t xml:space="preserve">createRobot method to </w:t>
-      </w:r>
-      <w:r>
-        <w:t>A</w:t>
-      </w:r>
-      <w:r>
-        <w:t>utomail which takes a robot type tag to create a robot. Reduces repeat code during robot creation. Also</w:t>
-      </w:r>
-      <w:r>
-        <w:t>,</w:t>
-      </w:r>
-      <w:r>
-        <w:t xml:space="preserve"> </w:t>
-      </w:r>
-      <w:r>
-        <w:t xml:space="preserve">it is </w:t>
-      </w:r>
-      <w:r>
-        <w:t>clearer, using definitive robot name tags rather than boolean for strong.</w:t>
-      </w:r>
-    </w:p>
-    <w:p>
-      <w:r>
-        <w:t xml:space="preserve">We changed robot1 and robot2 to a list of robots. Allows for greater flexibility and extendibility, being able to take input of more than just the required 2 </w:t>
-      </w:r>
-      <w:r>
-        <w:t>robots and</w:t>
-      </w:r>
-      <w:r>
-        <w:t xml:space="preserve"> simplifies procedures such as notifying robots of priority mailItems (can run one function which notifies all robots). </w:t>
-      </w:r>
-    </w:p>
-    <w:p>
-      <w:r>
-        <w:t xml:space="preserve">ReportDelivery static class in simulation removed, is now a static method instead. Reduces arguments passed into </w:t>
-      </w:r>
-      <w:r>
-        <w:t>A</w:t>
-      </w:r>
-      <w:r>
-        <w:t>utomail into Robot. Locks us into having one simulation running at a time only but this should be acceptable as reading from the properties file does not support multiple simulations anyway. Removal of interface reduces protection against variation but its minor because the simulation class should be stable compared to strategies where most of the changes are expected to take place (since the whole system is a simulation for testing various strategies).</w:t>
+        <w:t xml:space="preserve"> minor because the simulation class should be stable compared to strategies where most of the changes are expected to take place (since the whole system is a simulation for testing various strategies).</w:t>
       </w:r>
     </w:p>
     <w:sectPr>
+      <w:headerReference w:type="default" r:id="rId11"/>
       <w:pgSz w:w="11906" w:h="16838"/>
       <w:pgMar w:top="1440" w:right="1440" w:bottom="1440" w:left="1440" w:header="708" w:footer="708" w:gutter="0"/>
       <w:cols w:space="708"/>
@@ -803,6 +823,96 @@
     </w:sectPr>
   </w:body>
 </w:document>
+</file>
+
+<file path=word/endnotes.xml><?xml version="1.0" encoding="utf-8"?>
+<w:endnotes xmlns:wpc="http://schemas.microsoft.com/office/word/2010/wordprocessingCanvas" xmlns:cx="http://schemas.microsoft.com/office/drawing/2014/chartex" xmlns:cx1="http://schemas.microsoft.com/office/drawing/2015/9/8/chartex" xmlns:cx2="http://schemas.microsoft.com/office/drawing/2015/10/21/chartex" xmlns:cx3="http://schemas.microsoft.com/office/drawing/2016/5/9/chartex" xmlns:cx4="http://schemas.microsoft.com/office/drawing/2016/5/10/chartex" xmlns:cx5="http://schemas.microsoft.com/office/drawing/2016/5/11/chartex" xmlns:cx6="http://schemas.microsoft.com/office/drawing/2016/5/12/chartex" xmlns:cx7="http://schemas.microsoft.com/office/drawing/2016/5/13/chartex" xmlns:cx8="http://schemas.microsoft.com/office/drawing/2016/5/14/chartex" xmlns:mc="http://schemas.openxmlformats.org/markup-compatibility/2006" xmlns:aink="http://schemas.microsoft.com/office/drawing/2016/ink" xmlns:am3d="http://schemas.microsoft.com/office/drawing/2017/model3d" xmlns:o="urn:schemas-microsoft-com:office:office" xmlns:r="http://schemas.openxmlformats.org/officeDocument/2006/relationships" xmlns:m="http://schemas.openxmlformats.org/officeDocument/2006/math" xmlns:v="urn:schemas-microsoft-com:vml" xmlns:wp14="http://schemas.microsoft.com/office/word/2010/wordprocessingDrawing" xmlns:wp="http://schemas.openxmlformats.org/drawingml/2006/wordprocessingDrawing" xmlns:w10="urn:schemas-microsoft-com:office:word" xmlns:w="http://schemas.openxmlformats.org/wordprocessingml/2006/main" xmlns:w14="http://schemas.microsoft.com/office/word/2010/wordml" xmlns:w15="http://schemas.microsoft.com/office/word/2012/wordml" xmlns:w16cid="http://schemas.microsoft.com/office/word/2016/wordml/cid" xmlns:w16se="http://schemas.microsoft.com/office/word/2015/wordml/symex" xmlns:wpg="http://schemas.microsoft.com/office/word/2010/wordprocessingGroup" xmlns:wpi="http://schemas.microsoft.com/office/word/2010/wordprocessingInk" xmlns:wne="http://schemas.microsoft.com/office/word/2006/wordml" xmlns:wps="http://schemas.microsoft.com/office/word/2010/wordprocessingShape" mc:Ignorable="w14 w15 w16se w16cid wp14">
+  <w:endnote w:type="separator" w:id="-1">
+    <w:p>
+      <w:pPr>
+        <w:spacing w:after="0" w:line="240" w:lineRule="auto"/>
+      </w:pPr>
+      <w:r>
+        <w:separator/>
+      </w:r>
+    </w:p>
+  </w:endnote>
+  <w:endnote w:type="continuationSeparator" w:id="0">
+    <w:p>
+      <w:pPr>
+        <w:spacing w:after="0" w:line="240" w:lineRule="auto"/>
+      </w:pPr>
+      <w:r>
+        <w:continuationSeparator/>
+      </w:r>
+    </w:p>
+  </w:endnote>
+</w:endnotes>
+</file>
+
+<file path=word/footnotes.xml><?xml version="1.0" encoding="utf-8"?>
+<w:footnotes xmlns:wpc="http://schemas.microsoft.com/office/word/2010/wordprocessingCanvas" xmlns:cx="http://schemas.microsoft.com/office/drawing/2014/chartex" xmlns:cx1="http://schemas.microsoft.com/office/drawing/2015/9/8/chartex" xmlns:cx2="http://schemas.microsoft.com/office/drawing/2015/10/21/chartex" xmlns:cx3="http://schemas.microsoft.com/office/drawing/2016/5/9/chartex" xmlns:cx4="http://schemas.microsoft.com/office/drawing/2016/5/10/chartex" xmlns:cx5="http://schemas.microsoft.com/office/drawing/2016/5/11/chartex" xmlns:cx6="http://schemas.microsoft.com/office/drawing/2016/5/12/chartex" xmlns:cx7="http://schemas.microsoft.com/office/drawing/2016/5/13/chartex" xmlns:cx8="http://schemas.microsoft.com/office/drawing/2016/5/14/chartex" xmlns:mc="http://schemas.openxmlformats.org/markup-compatibility/2006" xmlns:aink="http://schemas.microsoft.com/office/drawing/2016/ink" xmlns:am3d="http://schemas.microsoft.com/office/drawing/2017/model3d" xmlns:o="urn:schemas-microsoft-com:office:office" xmlns:r="http://schemas.openxmlformats.org/officeDocument/2006/relationships" xmlns:m="http://schemas.openxmlformats.org/officeDocument/2006/math" xmlns:v="urn:schemas-microsoft-com:vml" xmlns:wp14="http://schemas.microsoft.com/office/word/2010/wordprocessingDrawing" xmlns:wp="http://schemas.openxmlformats.org/drawingml/2006/wordprocessingDrawing" xmlns:w10="urn:schemas-microsoft-com:office:word" xmlns:w="http://schemas.openxmlformats.org/wordprocessingml/2006/main" xmlns:w14="http://schemas.microsoft.com/office/word/2010/wordml" xmlns:w15="http://schemas.microsoft.com/office/word/2012/wordml" xmlns:w16cid="http://schemas.microsoft.com/office/word/2016/wordml/cid" xmlns:w16se="http://schemas.microsoft.com/office/word/2015/wordml/symex" xmlns:wpg="http://schemas.microsoft.com/office/word/2010/wordprocessingGroup" xmlns:wpi="http://schemas.microsoft.com/office/word/2010/wordprocessingInk" xmlns:wne="http://schemas.microsoft.com/office/word/2006/wordml" xmlns:wps="http://schemas.microsoft.com/office/word/2010/wordprocessingShape" mc:Ignorable="w14 w15 w16se w16cid wp14">
+  <w:footnote w:type="separator" w:id="-1">
+    <w:p>
+      <w:pPr>
+        <w:spacing w:after="0" w:line="240" w:lineRule="auto"/>
+      </w:pPr>
+      <w:r>
+        <w:separator/>
+      </w:r>
+    </w:p>
+  </w:footnote>
+  <w:footnote w:type="continuationSeparator" w:id="0">
+    <w:p>
+      <w:pPr>
+        <w:spacing w:after="0" w:line="240" w:lineRule="auto"/>
+      </w:pPr>
+      <w:r>
+        <w:continuationSeparator/>
+      </w:r>
+    </w:p>
+  </w:footnote>
+</w:footnotes>
+</file>
+
+<file path=word/header1.xml><?xml version="1.0" encoding="utf-8"?>
+<w:hdr xmlns:wpc="http://schemas.microsoft.com/office/word/2010/wordprocessingCanvas" xmlns:cx="http://schemas.microsoft.com/office/drawing/2014/chartex" xmlns:cx1="http://schemas.microsoft.com/office/drawing/2015/9/8/chartex" xmlns:cx2="http://schemas.microsoft.com/office/drawing/2015/10/21/chartex" xmlns:cx3="http://schemas.microsoft.com/office/drawing/2016/5/9/chartex" xmlns:cx4="http://schemas.microsoft.com/office/drawing/2016/5/10/chartex" xmlns:cx5="http://schemas.microsoft.com/office/drawing/2016/5/11/chartex" xmlns:cx6="http://schemas.microsoft.com/office/drawing/2016/5/12/chartex" xmlns:cx7="http://schemas.microsoft.com/office/drawing/2016/5/13/chartex" xmlns:cx8="http://schemas.microsoft.com/office/drawing/2016/5/14/chartex" xmlns:mc="http://schemas.openxmlformats.org/markup-compatibility/2006" xmlns:aink="http://schemas.microsoft.com/office/drawing/2016/ink" xmlns:am3d="http://schemas.microsoft.com/office/drawing/2017/model3d" xmlns:o="urn:schemas-microsoft-com:office:office" xmlns:r="http://schemas.openxmlformats.org/officeDocument/2006/relationships" xmlns:m="http://schemas.openxmlformats.org/officeDocument/2006/math" xmlns:v="urn:schemas-microsoft-com:vml" xmlns:wp14="http://schemas.microsoft.com/office/word/2010/wordprocessingDrawing" xmlns:wp="http://schemas.openxmlformats.org/drawingml/2006/wordprocessingDrawing" xmlns:w10="urn:schemas-microsoft-com:office:word" xmlns:w="http://schemas.openxmlformats.org/wordprocessingml/2006/main" xmlns:w14="http://schemas.microsoft.com/office/word/2010/wordml" xmlns:w15="http://schemas.microsoft.com/office/word/2012/wordml" xmlns:w16cid="http://schemas.microsoft.com/office/word/2016/wordml/cid" xmlns:w16se="http://schemas.microsoft.com/office/word/2015/wordml/symex" xmlns:wpg="http://schemas.microsoft.com/office/word/2010/wordprocessingGroup" xmlns:wpi="http://schemas.microsoft.com/office/word/2010/wordprocessingInk" xmlns:wne="http://schemas.microsoft.com/office/word/2006/wordml" xmlns:wps="http://schemas.microsoft.com/office/word/2010/wordprocessingShape" mc:Ignorable="w14 w15 w16se w16cid wp14">
+  <w:p>
+    <w:r>
+      <w:t xml:space="preserve">SWEN30006  Semester 1 </w:t>
+    </w:r>
+    <w:r>
+      <w:t xml:space="preserve"> 2018</w:t>
+    </w:r>
+    <w:r>
+      <w:t xml:space="preserve">    </w:t>
+    </w:r>
+    <w:r>
+      <w:tab/>
+    </w:r>
+    <w:r>
+      <w:tab/>
+    </w:r>
+    <w:r>
+      <w:tab/>
+    </w:r>
+    <w:r>
+      <w:tab/>
+      <w:t xml:space="preserve">   </w:t>
+    </w:r>
+    <w:r>
+      <w:t xml:space="preserve">Part B </w:t>
+    </w:r>
+    <w:r>
+      <w:t>- Mailbot 2 : Judgement Day</w:t>
+    </w:r>
+  </w:p>
+  <w:p>
+    <w:pPr>
+      <w:pStyle w:val="Header"/>
+    </w:pPr>
+  </w:p>
+</w:hdr>
 </file>
 
 <file path=word/styles.xml><?xml version="1.0" encoding="utf-8"?>
@@ -1241,6 +1351,50 @@
       <w:contextualSpacing/>
     </w:pPr>
   </w:style>
+  <w:style w:type="paragraph" w:styleId="Header">
+    <w:name w:val="header"/>
+    <w:basedOn w:val="Normal"/>
+    <w:link w:val="HeaderChar"/>
+    <w:uiPriority w:val="99"/>
+    <w:unhideWhenUsed/>
+    <w:rsid w:val="001727B1"/>
+    <w:pPr>
+      <w:tabs>
+        <w:tab w:val="center" w:pos="4252"/>
+        <w:tab w:val="right" w:pos="8504"/>
+      </w:tabs>
+      <w:spacing w:after="0" w:line="240" w:lineRule="auto"/>
+    </w:pPr>
+  </w:style>
+  <w:style w:type="character" w:customStyle="1" w:styleId="HeaderChar">
+    <w:name w:val="Header Char"/>
+    <w:basedOn w:val="DefaultParagraphFont"/>
+    <w:link w:val="Header"/>
+    <w:uiPriority w:val="99"/>
+    <w:rsid w:val="001727B1"/>
+  </w:style>
+  <w:style w:type="paragraph" w:styleId="Footer">
+    <w:name w:val="footer"/>
+    <w:basedOn w:val="Normal"/>
+    <w:link w:val="FooterChar"/>
+    <w:uiPriority w:val="99"/>
+    <w:unhideWhenUsed/>
+    <w:rsid w:val="001727B1"/>
+    <w:pPr>
+      <w:tabs>
+        <w:tab w:val="center" w:pos="4252"/>
+        <w:tab w:val="right" w:pos="8504"/>
+      </w:tabs>
+      <w:spacing w:after="0" w:line="240" w:lineRule="auto"/>
+    </w:pPr>
+  </w:style>
+  <w:style w:type="character" w:customStyle="1" w:styleId="FooterChar">
+    <w:name w:val="Footer Char"/>
+    <w:basedOn w:val="DefaultParagraphFont"/>
+    <w:link w:val="Footer"/>
+    <w:uiPriority w:val="99"/>
+    <w:rsid w:val="001727B1"/>
+  </w:style>
 </w:styles>
 </file>
 
@@ -1544,7 +1698,7 @@
 </file>
 
 <file path=customXml/itemProps1.xml><?xml version="1.0" encoding="utf-8"?>
-<ds:datastoreItem xmlns:ds="http://schemas.openxmlformats.org/officeDocument/2006/customXml" ds:itemID="{403F5389-2BCA-42A4-B5B9-2E3C07AA8AA6}">
+<ds:datastoreItem xmlns:ds="http://schemas.openxmlformats.org/officeDocument/2006/customXml" ds:itemID="{32E114E0-783E-42FE-888E-D4917F6DAFD7}">
   <ds:schemaRefs>
     <ds:schemaRef ds:uri="http://schemas.openxmlformats.org/officeDocument/2006/bibliography"/>
   </ds:schemaRefs>

</xml_diff>